<commit_message>
update from office PC
</commit_message>
<xml_diff>
--- a/PPTandDoc/SLM project-SNL retreats 02102025.docx
+++ b/PPTandDoc/SLM project-SNL retreats 02102025.docx
@@ -392,15 +392,23 @@
           <w:sz w:val="24"/>
           <w:szCs w:val="24"/>
         </w:rPr>
-        <w:t>we investigate the specific contributions of locomotion cells to local processing and their influence on downstream networks</w:t>
-      </w:r>
-      <w:r>
-        <w:rPr>
-          <w:rFonts w:ascii="Times New Roman" w:hAnsi="Times New Roman" w:cs="Times New Roman"/>
-          <w:sz w:val="24"/>
-          <w:szCs w:val="24"/>
-        </w:rPr>
-        <w:t xml:space="preserve"> in primary sensory cortex</w:t>
+        <w:t xml:space="preserve">we investigate the specific contributions of locomotion cells to local processing and their influence on downstream </w:t>
+      </w:r>
+      <w:r>
+        <w:rPr>
+          <w:rFonts w:ascii="Times New Roman" w:hAnsi="Times New Roman" w:cs="Times New Roman"/>
+          <w:sz w:val="24"/>
+          <w:szCs w:val="24"/>
+        </w:rPr>
+        <w:t>targets within</w:t>
+      </w:r>
+      <w:r>
+        <w:rPr>
+          <w:rFonts w:ascii="Times New Roman" w:hAnsi="Times New Roman" w:cs="Times New Roman"/>
+          <w:sz w:val="24"/>
+          <w:szCs w:val="24"/>
+        </w:rPr>
+        <w:t xml:space="preserve"> primary sensory cortex</w:t>
       </w:r>
       <w:r>
         <w:rPr>
@@ -448,23 +456,7 @@
           <w:sz w:val="24"/>
           <w:szCs w:val="24"/>
         </w:rPr>
-        <w:t xml:space="preserve">layer 2/3 of </w:t>
-      </w:r>
-      <w:r>
-        <w:rPr>
-          <w:rFonts w:ascii="Times New Roman" w:hAnsi="Times New Roman" w:cs="Times New Roman"/>
-          <w:sz w:val="24"/>
-          <w:szCs w:val="24"/>
-        </w:rPr>
-        <w:t>primary sensory</w:t>
-      </w:r>
-      <w:r>
-        <w:rPr>
-          <w:rFonts w:ascii="Times New Roman" w:hAnsi="Times New Roman" w:cs="Times New Roman"/>
-          <w:sz w:val="24"/>
-          <w:szCs w:val="24"/>
-        </w:rPr>
-        <w:t xml:space="preserve"> cortex</w:t>
+        <w:t>layer 2/3</w:t>
       </w:r>
       <w:r>
         <w:rPr>

</xml_diff>